<commit_message>
gp8-36 Ahi mire la documentacion y deje comentarios
</commit_message>
<xml_diff>
--- a/gp8-36.docx
+++ b/gp8-36.docx
@@ -720,6 +720,11 @@
               </w:pBdr>
               <w:spacing w:before="0" w:line="240" w:lineRule="auto"/>
             </w:pPr>
+            <w:proofErr w:type="spellStart"/>
+            <w:r>
+              <w:t>Matias</w:t>
+            </w:r>
+            <w:proofErr w:type="spellEnd"/>
           </w:p>
         </w:tc>
         <w:tc>
@@ -745,6 +750,9 @@
               </w:pBdr>
               <w:spacing w:before="0" w:line="240" w:lineRule="auto"/>
             </w:pPr>
+            <w:r>
+              <w:t>Tomas</w:t>
+            </w:r>
           </w:p>
         </w:tc>
         <w:tc>
@@ -770,6 +778,49 @@
               </w:pBdr>
               <w:spacing w:before="0" w:line="240" w:lineRule="auto"/>
             </w:pPr>
+            <w:r>
+              <w:t xml:space="preserve">Agregar el </w:t>
+            </w:r>
+            <w:proofErr w:type="spellStart"/>
+            <w:r>
+              <w:t>boton</w:t>
+            </w:r>
+            <w:proofErr w:type="spellEnd"/>
+            <w:r>
+              <w:t xml:space="preserve"> para volver al </w:t>
+            </w:r>
+            <w:proofErr w:type="spellStart"/>
+            <w:r>
+              <w:t>menu</w:t>
+            </w:r>
+            <w:proofErr w:type="spellEnd"/>
+            <w:r>
+              <w:t xml:space="preserve"> anterior.</w:t>
+            </w:r>
+          </w:p>
+          <w:p>
+            <w:pPr>
+              <w:widowControl w:val="0"/>
+              <w:pBdr>
+                <w:top w:val="nil"/>
+                <w:left w:val="nil"/>
+                <w:bottom w:val="nil"/>
+                <w:right w:val="nil"/>
+                <w:between w:val="nil"/>
+              </w:pBdr>
+              <w:spacing w:before="0" w:line="240" w:lineRule="auto"/>
+            </w:pPr>
+            <w:r>
+              <w:t xml:space="preserve">Lo </w:t>
+            </w:r>
+            <w:proofErr w:type="spellStart"/>
+            <w:r>
+              <w:t>demas</w:t>
+            </w:r>
+            <w:proofErr w:type="spellEnd"/>
+            <w:r>
+              <w:t xml:space="preserve"> todo OK</w:t>
+            </w:r>
           </w:p>
         </w:tc>
         <w:tc>

</xml_diff>

<commit_message>
gp8-36 Actualizacion del tempalte de documentacion
</commit_message>
<xml_diff>
--- a/gp8-36.docx
+++ b/gp8-36.docx
@@ -846,6 +846,11 @@
               </w:pBdr>
               <w:spacing w:before="0" w:line="240" w:lineRule="auto"/>
             </w:pPr>
+            <w:r>
+              <w:t>Todo OK</w:t>
+            </w:r>
+            <w:bookmarkStart w:id="7" w:name="_GoBack"/>
+            <w:bookmarkEnd w:id="7"/>
           </w:p>
         </w:tc>
       </w:tr>
@@ -862,8 +867,6 @@
         </w:pBdr>
         <w:ind w:left="720"/>
       </w:pPr>
-      <w:bookmarkStart w:id="7" w:name="_GoBack"/>
-      <w:bookmarkEnd w:id="7"/>
     </w:p>
     <w:sectPr>
       <w:headerReference w:type="default" r:id="rId10"/>

</xml_diff>